<commit_message>
Add wave equation solution (lab 6)
</commit_message>
<xml_diff>
--- a/Sem 5/lab4.docx
+++ b/Sem 5/lab4.docx
@@ -5548,6 +5548,192 @@
     </w:p>
     <w:p>
       <w:pPr>
+        <w:ind w:firstLine="708"/>
+        <w:rPr>
+          <w:sz w:val="28"/>
+        </w:rPr>
+      </w:pPr>
+      <w:r>
+        <w:rPr>
+          <w:sz w:val="28"/>
+        </w:rPr>
+        <w:t xml:space="preserve">Построим графики зависимости величины ошибки от шага для явной и </w:t>
+      </w:r>
+    </w:p>
+    <w:p>
+      <w:pPr>
+        <w:rPr>
+          <w:sz w:val="28"/>
+        </w:rPr>
+      </w:pPr>
+      <w:r>
+        <w:rPr>
+          <w:sz w:val="28"/>
+        </w:rPr>
+        <w:t>схемы</w:t>
+      </w:r>
+      <w:r>
+        <w:rPr>
+          <w:sz w:val="28"/>
+        </w:rPr>
+        <w:t>:</w:t>
+      </w:r>
+    </w:p>
+    <w:p>
+      <w:pPr>
+        <w:rPr>
+          <w:sz w:val="28"/>
+        </w:rPr>
+      </w:pPr>
+    </w:p>
+    <w:p>
+      <w:pPr>
+        <w:pStyle w:val="a3"/>
+        <w:numPr>
+          <w:ilvl w:val="0"/>
+          <w:numId w:val="9"/>
+        </w:numPr>
+        <w:rPr>
+          <w:sz w:val="28"/>
+          <w:lang w:val="en-US"/>
+        </w:rPr>
+      </w:pPr>
+      <w:r>
+        <w:rPr>
+          <w:sz w:val="28"/>
+        </w:rPr>
+        <w:lastRenderedPageBreak/>
+        <w:t>Неявная схема</w:t>
+      </w:r>
+      <w:r>
+        <w:rPr>
+          <w:noProof/>
+        </w:rPr>
+        <w:drawing>
+          <wp:inline distT="0" distB="0" distL="0" distR="0" wp14:anchorId="327A68E5" wp14:editId="1270E2DC">
+            <wp:extent cx="4360856" cy="2788920"/>
+            <wp:effectExtent l="0" t="0" r="1905" b="0"/>
+            <wp:docPr id="7" name="Рисунок 7"/>
+            <wp:cNvGraphicFramePr>
+              <a:graphicFrameLocks xmlns:a="http://schemas.openxmlformats.org/drawingml/2006/main" noChangeAspect="1"/>
+            </wp:cNvGraphicFramePr>
+            <a:graphic xmlns:a="http://schemas.openxmlformats.org/drawingml/2006/main">
+              <a:graphicData uri="http://schemas.openxmlformats.org/drawingml/2006/picture">
+                <pic:pic xmlns:pic="http://schemas.openxmlformats.org/drawingml/2006/picture">
+                  <pic:nvPicPr>
+                    <pic:cNvPr id="1" name=""/>
+                    <pic:cNvPicPr/>
+                  </pic:nvPicPr>
+                  <pic:blipFill>
+                    <a:blip r:embed="rId26"/>
+                    <a:stretch>
+                      <a:fillRect/>
+                    </a:stretch>
+                  </pic:blipFill>
+                  <pic:spPr>
+                    <a:xfrm>
+                      <a:off x="0" y="0"/>
+                      <a:ext cx="4364695" cy="2791375"/>
+                    </a:xfrm>
+                    <a:prstGeom prst="rect">
+                      <a:avLst/>
+                    </a:prstGeom>
+                  </pic:spPr>
+                </pic:pic>
+              </a:graphicData>
+            </a:graphic>
+          </wp:inline>
+        </w:drawing>
+      </w:r>
+    </w:p>
+    <w:p>
+      <w:pPr>
+        <w:pStyle w:val="a3"/>
+        <w:numPr>
+          <w:ilvl w:val="0"/>
+          <w:numId w:val="9"/>
+        </w:numPr>
+        <w:rPr>
+          <w:sz w:val="28"/>
+          <w:lang w:val="en-US"/>
+        </w:rPr>
+      </w:pPr>
+      <w:r>
+        <w:rPr>
+          <w:sz w:val="28"/>
+        </w:rPr>
+        <w:t xml:space="preserve">Явная схема </w:t>
+      </w:r>
+    </w:p>
+    <w:p>
+      <w:pPr>
+        <w:pStyle w:val="a3"/>
+        <w:ind w:left="1068"/>
+        <w:rPr>
+          <w:sz w:val="28"/>
+          <w:lang w:val="en-US"/>
+        </w:rPr>
+      </w:pPr>
+      <w:r>
+        <w:rPr>
+          <w:noProof/>
+        </w:rPr>
+        <w:drawing>
+          <wp:inline distT="0" distB="0" distL="0" distR="0" wp14:anchorId="56CBFEFA" wp14:editId="39B263E6">
+            <wp:extent cx="4577610" cy="2926080"/>
+            <wp:effectExtent l="0" t="0" r="0" b="7620"/>
+            <wp:docPr id="8" name="Рисунок 8"/>
+            <wp:cNvGraphicFramePr>
+              <a:graphicFrameLocks xmlns:a="http://schemas.openxmlformats.org/drawingml/2006/main" noChangeAspect="1"/>
+            </wp:cNvGraphicFramePr>
+            <a:graphic xmlns:a="http://schemas.openxmlformats.org/drawingml/2006/main">
+              <a:graphicData uri="http://schemas.openxmlformats.org/drawingml/2006/picture">
+                <pic:pic xmlns:pic="http://schemas.openxmlformats.org/drawingml/2006/picture">
+                  <pic:nvPicPr>
+                    <pic:cNvPr id="1" name=""/>
+                    <pic:cNvPicPr/>
+                  </pic:nvPicPr>
+                  <pic:blipFill>
+                    <a:blip r:embed="rId27"/>
+                    <a:stretch>
+                      <a:fillRect/>
+                    </a:stretch>
+                  </pic:blipFill>
+                  <pic:spPr>
+                    <a:xfrm>
+                      <a:off x="0" y="0"/>
+                      <a:ext cx="4581423" cy="2928518"/>
+                    </a:xfrm>
+                    <a:prstGeom prst="rect">
+                      <a:avLst/>
+                    </a:prstGeom>
+                  </pic:spPr>
+                </pic:pic>
+              </a:graphicData>
+            </a:graphic>
+          </wp:inline>
+        </w:drawing>
+      </w:r>
+    </w:p>
+    <w:p>
+      <w:pPr>
+        <w:pStyle w:val="a3"/>
+        <w:ind w:left="1068" w:firstLine="348"/>
+        <w:rPr>
+          <w:sz w:val="28"/>
+        </w:rPr>
+      </w:pPr>
+      <w:r>
+        <w:rPr>
+          <w:sz w:val="28"/>
+        </w:rPr>
+        <w:t>По графикам можно сделать вывод, что существует квадратичная зависимость между величиной шага и ошибкой. Также можно видеть, что величина ошибки для явной схемы значительно больше, чем для неявной.</w:t>
+      </w:r>
+      <w:bookmarkStart w:id="0" w:name="_GoBack"/>
+      <w:bookmarkEnd w:id="0"/>
+    </w:p>
+    <w:p>
+      <w:pPr>
         <w:jc w:val="center"/>
         <w:rPr>
           <w:b/>
@@ -5897,8 +6083,6 @@
         </w:rPr>
         <w:t>4</w:t>
       </w:r>
-      <w:bookmarkStart w:id="0" w:name="_GoBack"/>
-      <w:bookmarkEnd w:id="0"/>
       <w:r>
         <w:rPr>
           <w:sz w:val="22"/>
@@ -6287,6 +6471,95 @@
     </w:lvl>
   </w:abstractNum>
   <w:abstractNum w:abstractNumId="4" w15:restartNumberingAfterBreak="0">
+    <w:nsid w:val="36D11EC4"/>
+    <w:multiLevelType w:val="hybridMultilevel"/>
+    <w:tmpl w:val="F1DAFA24"/>
+    <w:lvl w:ilvl="0" w:tplc="61BAB3FA">
+      <w:start w:val="1"/>
+      <w:numFmt w:val="decimal"/>
+      <w:lvlText w:val="%1."/>
+      <w:lvlJc w:val="left"/>
+      <w:pPr>
+        <w:ind w:left="1068" w:hanging="360"/>
+      </w:pPr>
+      <w:rPr>
+        <w:rFonts w:hint="default"/>
+      </w:rPr>
+    </w:lvl>
+    <w:lvl w:ilvl="1" w:tplc="04190019" w:tentative="1">
+      <w:start w:val="1"/>
+      <w:numFmt w:val="lowerLetter"/>
+      <w:lvlText w:val="%2."/>
+      <w:lvlJc w:val="left"/>
+      <w:pPr>
+        <w:ind w:left="1788" w:hanging="360"/>
+      </w:pPr>
+    </w:lvl>
+    <w:lvl w:ilvl="2" w:tplc="0419001B" w:tentative="1">
+      <w:start w:val="1"/>
+      <w:numFmt w:val="lowerRoman"/>
+      <w:lvlText w:val="%3."/>
+      <w:lvlJc w:val="right"/>
+      <w:pPr>
+        <w:ind w:left="2508" w:hanging="180"/>
+      </w:pPr>
+    </w:lvl>
+    <w:lvl w:ilvl="3" w:tplc="0419000F" w:tentative="1">
+      <w:start w:val="1"/>
+      <w:numFmt w:val="decimal"/>
+      <w:lvlText w:val="%4."/>
+      <w:lvlJc w:val="left"/>
+      <w:pPr>
+        <w:ind w:left="3228" w:hanging="360"/>
+      </w:pPr>
+    </w:lvl>
+    <w:lvl w:ilvl="4" w:tplc="04190019" w:tentative="1">
+      <w:start w:val="1"/>
+      <w:numFmt w:val="lowerLetter"/>
+      <w:lvlText w:val="%5."/>
+      <w:lvlJc w:val="left"/>
+      <w:pPr>
+        <w:ind w:left="3948" w:hanging="360"/>
+      </w:pPr>
+    </w:lvl>
+    <w:lvl w:ilvl="5" w:tplc="0419001B" w:tentative="1">
+      <w:start w:val="1"/>
+      <w:numFmt w:val="lowerRoman"/>
+      <w:lvlText w:val="%6."/>
+      <w:lvlJc w:val="right"/>
+      <w:pPr>
+        <w:ind w:left="4668" w:hanging="180"/>
+      </w:pPr>
+    </w:lvl>
+    <w:lvl w:ilvl="6" w:tplc="0419000F" w:tentative="1">
+      <w:start w:val="1"/>
+      <w:numFmt w:val="decimal"/>
+      <w:lvlText w:val="%7."/>
+      <w:lvlJc w:val="left"/>
+      <w:pPr>
+        <w:ind w:left="5388" w:hanging="360"/>
+      </w:pPr>
+    </w:lvl>
+    <w:lvl w:ilvl="7" w:tplc="04190019" w:tentative="1">
+      <w:start w:val="1"/>
+      <w:numFmt w:val="lowerLetter"/>
+      <w:lvlText w:val="%8."/>
+      <w:lvlJc w:val="left"/>
+      <w:pPr>
+        <w:ind w:left="6108" w:hanging="360"/>
+      </w:pPr>
+    </w:lvl>
+    <w:lvl w:ilvl="8" w:tplc="0419001B" w:tentative="1">
+      <w:start w:val="1"/>
+      <w:numFmt w:val="lowerRoman"/>
+      <w:lvlText w:val="%9."/>
+      <w:lvlJc w:val="right"/>
+      <w:pPr>
+        <w:ind w:left="6828" w:hanging="180"/>
+      </w:pPr>
+    </w:lvl>
+  </w:abstractNum>
+  <w:abstractNum w:abstractNumId="5" w15:restartNumberingAfterBreak="0">
     <w:nsid w:val="41F51ED0"/>
     <w:multiLevelType w:val="hybridMultilevel"/>
     <w:tmpl w:val="50AC5872"/>
@@ -6377,7 +6650,7 @@
       </w:pPr>
     </w:lvl>
   </w:abstractNum>
-  <w:abstractNum w:abstractNumId="5" w15:restartNumberingAfterBreak="0">
+  <w:abstractNum w:abstractNumId="6" w15:restartNumberingAfterBreak="0">
     <w:nsid w:val="64D05D70"/>
     <w:multiLevelType w:val="hybridMultilevel"/>
     <w:tmpl w:val="9B6886A6"/>
@@ -6466,7 +6739,7 @@
       </w:pPr>
     </w:lvl>
   </w:abstractNum>
-  <w:abstractNum w:abstractNumId="6" w15:restartNumberingAfterBreak="0">
+  <w:abstractNum w:abstractNumId="7" w15:restartNumberingAfterBreak="0">
     <w:nsid w:val="6ABE4621"/>
     <w:multiLevelType w:val="hybridMultilevel"/>
     <w:tmpl w:val="E940C3B0"/>
@@ -6555,7 +6828,7 @@
       </w:pPr>
     </w:lvl>
   </w:abstractNum>
-  <w:abstractNum w:abstractNumId="7" w15:restartNumberingAfterBreak="0">
+  <w:abstractNum w:abstractNumId="8" w15:restartNumberingAfterBreak="0">
     <w:nsid w:val="6AF75383"/>
     <w:multiLevelType w:val="hybridMultilevel"/>
     <w:tmpl w:val="E940C3B0"/>
@@ -6654,19 +6927,22 @@
     <w:abstractNumId w:val="0"/>
   </w:num>
   <w:num w:numId="4">
+    <w:abstractNumId w:val="8"/>
+  </w:num>
+  <w:num w:numId="5">
     <w:abstractNumId w:val="7"/>
   </w:num>
-  <w:num w:numId="5">
-    <w:abstractNumId w:val="6"/>
-  </w:num>
   <w:num w:numId="6">
-    <w:abstractNumId w:val="4"/>
+    <w:abstractNumId w:val="5"/>
   </w:num>
   <w:num w:numId="7">
     <w:abstractNumId w:val="1"/>
   </w:num>
   <w:num w:numId="8">
-    <w:abstractNumId w:val="5"/>
+    <w:abstractNumId w:val="6"/>
+  </w:num>
+  <w:num w:numId="9">
+    <w:abstractNumId w:val="4"/>
   </w:num>
 </w:numbering>
 </file>
@@ -7482,7 +7758,7 @@
 </file>
 
 <file path=customXml/itemProps1.xml><?xml version="1.0" encoding="utf-8"?>
-<ds:datastoreItem xmlns:ds="http://schemas.openxmlformats.org/officeDocument/2006/customXml" ds:itemID="{F981C068-B99E-4766-BF34-BAE508250EF1}">
+<ds:datastoreItem xmlns:ds="http://schemas.openxmlformats.org/officeDocument/2006/customXml" ds:itemID="{B08F68D8-F92A-4470-9827-9FC0C12804F7}">
   <ds:schemaRefs>
     <ds:schemaRef ds:uri="http://schemas.openxmlformats.org/officeDocument/2006/bibliography"/>
   </ds:schemaRefs>

</xml_diff>